<commit_message>
up lại các file lúc sáng + webservice.txt + hướng dẫn deploy
</commit_message>
<xml_diff>
--- a/deploy local bằng tomcat.docx
+++ b/deploy local bằng tomcat.docx
@@ -4,12 +4,131 @@
   <w:body>
     <w:p>
       <w:r>
-        <w:t>B1: tải JDK 19 (nếu chưa có trên máy)</w:t>
+        <w:t xml:space="preserve">B1: </w:t>
+      </w:r>
+      <w:proofErr w:type="spellStart"/>
+      <w:r>
+        <w:t>tải</w:t>
+      </w:r>
+      <w:proofErr w:type="spellEnd"/>
+      <w:r>
+        <w:t xml:space="preserve"> JDK 19 (</w:t>
+      </w:r>
+      <w:proofErr w:type="spellStart"/>
+      <w:r>
+        <w:t>nếu</w:t>
+      </w:r>
+      <w:proofErr w:type="spellEnd"/>
+      <w:r>
+        <w:t xml:space="preserve"> </w:t>
+      </w:r>
+      <w:proofErr w:type="spellStart"/>
+      <w:r>
+        <w:t>chưa</w:t>
+      </w:r>
+      <w:proofErr w:type="spellEnd"/>
+      <w:r>
+        <w:t xml:space="preserve"> </w:t>
+      </w:r>
+      <w:proofErr w:type="spellStart"/>
+      <w:r>
+        <w:t>có</w:t>
+      </w:r>
+      <w:proofErr w:type="spellEnd"/>
+      <w:r>
+        <w:t xml:space="preserve"> </w:t>
+      </w:r>
+      <w:proofErr w:type="spellStart"/>
+      <w:r>
+        <w:t>trên</w:t>
+      </w:r>
+      <w:proofErr w:type="spellEnd"/>
+      <w:r>
+        <w:t xml:space="preserve"> </w:t>
+      </w:r>
+      <w:proofErr w:type="spellStart"/>
+      <w:r>
+        <w:t>máy</w:t>
+      </w:r>
+      <w:proofErr w:type="spellEnd"/>
+      <w:r>
+        <w:t>)</w:t>
       </w:r>
     </w:p>
     <w:p>
-      <w:r>
-        <w:t xml:space="preserve">Xem video này và làm theo hướng dẫn đến phút 4:50: </w:t>
+      <w:proofErr w:type="spellStart"/>
+      <w:r>
+        <w:t>Xem</w:t>
+      </w:r>
+      <w:proofErr w:type="spellEnd"/>
+      <w:r>
+        <w:t xml:space="preserve"> video </w:t>
+      </w:r>
+      <w:proofErr w:type="spellStart"/>
+      <w:r>
+        <w:t>này</w:t>
+      </w:r>
+      <w:proofErr w:type="spellEnd"/>
+      <w:r>
+        <w:t xml:space="preserve"> </w:t>
+      </w:r>
+      <w:proofErr w:type="spellStart"/>
+      <w:r>
+        <w:t>và</w:t>
+      </w:r>
+      <w:proofErr w:type="spellEnd"/>
+      <w:r>
+        <w:t xml:space="preserve"> </w:t>
+      </w:r>
+      <w:proofErr w:type="spellStart"/>
+      <w:r>
+        <w:t>làm</w:t>
+      </w:r>
+      <w:proofErr w:type="spellEnd"/>
+      <w:r>
+        <w:t xml:space="preserve"> </w:t>
+      </w:r>
+      <w:proofErr w:type="spellStart"/>
+      <w:proofErr w:type="gramStart"/>
+      <w:r>
+        <w:t>theo</w:t>
+      </w:r>
+      <w:proofErr w:type="spellEnd"/>
+      <w:proofErr w:type="gramEnd"/>
+      <w:r>
+        <w:t xml:space="preserve"> </w:t>
+      </w:r>
+      <w:proofErr w:type="spellStart"/>
+      <w:r>
+        <w:t>hướng</w:t>
+      </w:r>
+      <w:proofErr w:type="spellEnd"/>
+      <w:r>
+        <w:t xml:space="preserve"> </w:t>
+      </w:r>
+      <w:proofErr w:type="spellStart"/>
+      <w:r>
+        <w:t>dẫn</w:t>
+      </w:r>
+      <w:proofErr w:type="spellEnd"/>
+      <w:r>
+        <w:t xml:space="preserve"> </w:t>
+      </w:r>
+      <w:proofErr w:type="spellStart"/>
+      <w:r>
+        <w:t>đến</w:t>
+      </w:r>
+      <w:proofErr w:type="spellEnd"/>
+      <w:r>
+        <w:t xml:space="preserve"> </w:t>
+      </w:r>
+      <w:proofErr w:type="spellStart"/>
+      <w:r>
+        <w:t>phút</w:t>
+      </w:r>
+      <w:proofErr w:type="spellEnd"/>
+      <w:r>
+        <w:t xml:space="preserve"> 4:50: </w:t>
       </w:r>
       <w:hyperlink r:id="rId4" w:history="1">
         <w:r>
@@ -23,12 +142,99 @@
     <w:p/>
     <w:p>
       <w:r>
-        <w:t>B2: tải Tomcat (nếu chưa có)</w:t>
+        <w:t xml:space="preserve">B2: </w:t>
+      </w:r>
+      <w:proofErr w:type="spellStart"/>
+      <w:r>
+        <w:t>tải</w:t>
+      </w:r>
+      <w:proofErr w:type="spellEnd"/>
+      <w:r>
+        <w:t xml:space="preserve"> Tomcat (</w:t>
+      </w:r>
+      <w:proofErr w:type="spellStart"/>
+      <w:r>
+        <w:t>nếu</w:t>
+      </w:r>
+      <w:proofErr w:type="spellEnd"/>
+      <w:r>
+        <w:t xml:space="preserve"> </w:t>
+      </w:r>
+      <w:proofErr w:type="spellStart"/>
+      <w:r>
+        <w:t>chưa</w:t>
+      </w:r>
+      <w:proofErr w:type="spellEnd"/>
+      <w:r>
+        <w:t xml:space="preserve"> </w:t>
+      </w:r>
+      <w:proofErr w:type="spellStart"/>
+      <w:r>
+        <w:t>có</w:t>
+      </w:r>
+      <w:proofErr w:type="spellEnd"/>
+      <w:r>
+        <w:t>)</w:t>
       </w:r>
     </w:p>
     <w:p>
-      <w:r>
-        <w:t xml:space="preserve">Xem video này và làm theo hướng dẫn: </w:t>
+      <w:proofErr w:type="spellStart"/>
+      <w:r>
+        <w:t>Xem</w:t>
+      </w:r>
+      <w:proofErr w:type="spellEnd"/>
+      <w:r>
+        <w:t xml:space="preserve"> video </w:t>
+      </w:r>
+      <w:proofErr w:type="spellStart"/>
+      <w:r>
+        <w:t>này</w:t>
+      </w:r>
+      <w:proofErr w:type="spellEnd"/>
+      <w:r>
+        <w:t xml:space="preserve"> </w:t>
+      </w:r>
+      <w:proofErr w:type="spellStart"/>
+      <w:r>
+        <w:t>và</w:t>
+      </w:r>
+      <w:proofErr w:type="spellEnd"/>
+      <w:r>
+        <w:t xml:space="preserve"> </w:t>
+      </w:r>
+      <w:proofErr w:type="spellStart"/>
+      <w:r>
+        <w:t>làm</w:t>
+      </w:r>
+      <w:proofErr w:type="spellEnd"/>
+      <w:r>
+        <w:t xml:space="preserve"> </w:t>
+      </w:r>
+      <w:proofErr w:type="spellStart"/>
+      <w:proofErr w:type="gramStart"/>
+      <w:r>
+        <w:t>theo</w:t>
+      </w:r>
+      <w:proofErr w:type="spellEnd"/>
+      <w:proofErr w:type="gramEnd"/>
+      <w:r>
+        <w:t xml:space="preserve"> </w:t>
+      </w:r>
+      <w:proofErr w:type="spellStart"/>
+      <w:r>
+        <w:t>hướng</w:t>
+      </w:r>
+      <w:proofErr w:type="spellEnd"/>
+      <w:r>
+        <w:t xml:space="preserve"> </w:t>
+      </w:r>
+      <w:proofErr w:type="spellStart"/>
+      <w:r>
+        <w:t>dẫn</w:t>
+      </w:r>
+      <w:proofErr w:type="spellEnd"/>
+      <w:r>
+        <w:t xml:space="preserve">: </w:t>
       </w:r>
       <w:hyperlink r:id="rId5" w:history="1">
         <w:r>
@@ -42,6 +248,9 @@
     <w:p/>
     <w:p>
       <w:r>
+        <w:rPr>
+          <w:noProof/>
+        </w:rPr>
         <w:drawing>
           <wp:anchor distT="0" distB="0" distL="114300" distR="114300" simplePos="0" relativeHeight="251659264" behindDoc="0" locked="0" layoutInCell="1" allowOverlap="1" wp14:anchorId="0D6B902D" wp14:editId="0FD08646">
             <wp:simplePos x="0" y="0"/>
@@ -104,20 +313,122 @@
         <w:t>B3:</w:t>
       </w:r>
       <w:r>
-        <w:t xml:space="preserve"> Vào cái đường dẫn như trong hình</w:t>
-      </w:r>
+        <w:t xml:space="preserve"> </w:t>
+      </w:r>
+      <w:proofErr w:type="spellStart"/>
+      <w:r>
+        <w:t>Vào</w:t>
+      </w:r>
+      <w:proofErr w:type="spellEnd"/>
+      <w:r>
+        <w:t xml:space="preserve"> </w:t>
+      </w:r>
+      <w:proofErr w:type="spellStart"/>
+      <w:r>
+        <w:t>cái</w:t>
+      </w:r>
+      <w:proofErr w:type="spellEnd"/>
+      <w:r>
+        <w:t xml:space="preserve"> </w:t>
+      </w:r>
+      <w:proofErr w:type="spellStart"/>
+      <w:r>
+        <w:t>đường</w:t>
+      </w:r>
+      <w:proofErr w:type="spellEnd"/>
+      <w:r>
+        <w:t xml:space="preserve"> </w:t>
+      </w:r>
+      <w:proofErr w:type="spellStart"/>
+      <w:r>
+        <w:t>dẫn</w:t>
+      </w:r>
+      <w:proofErr w:type="spellEnd"/>
+      <w:r>
+        <w:t xml:space="preserve"> </w:t>
+      </w:r>
+      <w:proofErr w:type="spellStart"/>
+      <w:r>
+        <w:t>như</w:t>
+      </w:r>
+      <w:proofErr w:type="spellEnd"/>
+      <w:r>
+        <w:t xml:space="preserve"> </w:t>
+      </w:r>
+      <w:proofErr w:type="spellStart"/>
+      <w:r>
+        <w:t>trong</w:t>
+      </w:r>
+      <w:proofErr w:type="spellEnd"/>
+      <w:r>
+        <w:t xml:space="preserve"> </w:t>
+      </w:r>
+      <w:proofErr w:type="spellStart"/>
+      <w:r>
+        <w:t>hình</w:t>
+      </w:r>
+      <w:proofErr w:type="spellEnd"/>
       <w:r>
         <w:t xml:space="preserve"> (</w:t>
       </w:r>
-      <w:r>
-        <w:t xml:space="preserve">vào theo </w:t>
-      </w:r>
-      <w:r>
-        <w:t>đường dẫ</w:t>
-      </w:r>
-      <w:r>
-        <w:t>n đã setup trên máy</w:t>
-      </w:r>
+      <w:proofErr w:type="spellStart"/>
+      <w:r>
+        <w:t>vào</w:t>
+      </w:r>
+      <w:proofErr w:type="spellEnd"/>
+      <w:r>
+        <w:t xml:space="preserve"> </w:t>
+      </w:r>
+      <w:proofErr w:type="spellStart"/>
+      <w:proofErr w:type="gramStart"/>
+      <w:r>
+        <w:t>theo</w:t>
+      </w:r>
+      <w:proofErr w:type="spellEnd"/>
+      <w:proofErr w:type="gramEnd"/>
+      <w:r>
+        <w:t xml:space="preserve"> </w:t>
+      </w:r>
+      <w:proofErr w:type="spellStart"/>
+      <w:r>
+        <w:t>đường</w:t>
+      </w:r>
+      <w:proofErr w:type="spellEnd"/>
+      <w:r>
+        <w:t xml:space="preserve"> </w:t>
+      </w:r>
+      <w:proofErr w:type="spellStart"/>
+      <w:r>
+        <w:t>dẫ</w:t>
+      </w:r>
+      <w:r>
+        <w:t>n</w:t>
+      </w:r>
+      <w:proofErr w:type="spellEnd"/>
+      <w:r>
+        <w:t xml:space="preserve"> </w:t>
+      </w:r>
+      <w:proofErr w:type="spellStart"/>
+      <w:r>
+        <w:t>đã</w:t>
+      </w:r>
+      <w:proofErr w:type="spellEnd"/>
+      <w:r>
+        <w:t xml:space="preserve"> setup </w:t>
+      </w:r>
+      <w:proofErr w:type="spellStart"/>
+      <w:r>
+        <w:t>trên</w:t>
+      </w:r>
+      <w:proofErr w:type="spellEnd"/>
+      <w:r>
+        <w:t xml:space="preserve"> </w:t>
+      </w:r>
+      <w:proofErr w:type="spellStart"/>
+      <w:r>
+        <w:t>máy</w:t>
+      </w:r>
+      <w:proofErr w:type="spellEnd"/>
       <w:r>
         <w:t>)</w:t>
       </w:r>
@@ -140,109 +451,190 @@
         <w:t xml:space="preserve">-&gt; </w:t>
       </w:r>
       <w:r>
-        <w:t>Vào thư mục webapps</w:t>
-      </w:r>
+        <w:t xml:space="preserve">Clone </w:t>
+      </w:r>
+      <w:proofErr w:type="spellStart"/>
+      <w:proofErr w:type="gramStart"/>
+      <w:r>
+        <w:t>thư</w:t>
+      </w:r>
+      <w:proofErr w:type="spellEnd"/>
+      <w:proofErr w:type="gramEnd"/>
+      <w:r>
+        <w:t xml:space="preserve"> </w:t>
+      </w:r>
+      <w:proofErr w:type="spellStart"/>
+      <w:r>
+        <w:t>mục</w:t>
+      </w:r>
+      <w:proofErr w:type="spellEnd"/>
+      <w:r>
+        <w:t xml:space="preserve"> CO2039 </w:t>
+      </w:r>
+      <w:proofErr w:type="spellStart"/>
+      <w:r>
+        <w:t>trên</w:t>
+      </w:r>
+      <w:proofErr w:type="spellEnd"/>
+      <w:r>
+        <w:t xml:space="preserve"> </w:t>
+      </w:r>
+      <w:proofErr w:type="spellStart"/>
+      <w:r>
+        <w:t>github</w:t>
+      </w:r>
+      <w:proofErr w:type="spellEnd"/>
+      <w:r>
+        <w:t xml:space="preserve"> </w:t>
+      </w:r>
+      <w:proofErr w:type="spellStart"/>
+      <w:r>
+        <w:t>về</w:t>
+      </w:r>
+      <w:proofErr w:type="spellEnd"/>
+      <w:r>
+        <w:t xml:space="preserve"> r </w:t>
+      </w:r>
+      <w:proofErr w:type="spellStart"/>
+      <w:r>
+        <w:t>lưu</w:t>
+      </w:r>
+      <w:proofErr w:type="spellEnd"/>
+      <w:r>
+        <w:t xml:space="preserve"> </w:t>
+      </w:r>
+      <w:proofErr w:type="spellStart"/>
+      <w:r>
+        <w:t>vào</w:t>
+      </w:r>
+      <w:proofErr w:type="spellEnd"/>
+      <w:r>
+        <w:t xml:space="preserve"> </w:t>
+      </w:r>
+      <w:proofErr w:type="spellStart"/>
+      <w:r>
+        <w:t>thư</w:t>
+      </w:r>
+      <w:proofErr w:type="spellEnd"/>
+      <w:r>
+        <w:t xml:space="preserve"> </w:t>
+      </w:r>
+      <w:proofErr w:type="spellStart"/>
+      <w:r>
+        <w:t>mục</w:t>
+      </w:r>
+      <w:proofErr w:type="spellEnd"/>
+      <w:r>
+        <w:t xml:space="preserve"> </w:t>
+      </w:r>
+      <w:proofErr w:type="spellStart"/>
+      <w:r>
+        <w:t>webapps</w:t>
+      </w:r>
+      <w:proofErr w:type="spellEnd"/>
       <w:r>
         <w:t>.</w:t>
       </w:r>
       <w:r>
-        <w:t xml:space="preserve"> Tạo thư mục CO2039</w:t>
-      </w:r>
-      <w:r>
-        <w:t>.</w:t>
+        <w:t xml:space="preserve"> </w:t>
+      </w:r>
+      <w:r>
+        <w:t xml:space="preserve">Clone </w:t>
+      </w:r>
+      <w:proofErr w:type="spellStart"/>
+      <w:r>
+        <w:t>thư</w:t>
+      </w:r>
+      <w:proofErr w:type="spellEnd"/>
+      <w:r>
+        <w:t xml:space="preserve"> </w:t>
+      </w:r>
+      <w:proofErr w:type="spellStart"/>
+      <w:r>
+        <w:t>mục</w:t>
+      </w:r>
+      <w:proofErr w:type="spellEnd"/>
+      <w:r>
+        <w:t xml:space="preserve"> assets </w:t>
+      </w:r>
+      <w:proofErr w:type="spellStart"/>
+      <w:r>
+        <w:t>mà</w:t>
+      </w:r>
+      <w:proofErr w:type="spellEnd"/>
+      <w:r>
+        <w:t xml:space="preserve"> </w:t>
+      </w:r>
+      <w:proofErr w:type="spellStart"/>
+      <w:proofErr w:type="gramStart"/>
+      <w:r>
+        <w:t>Phúc</w:t>
+      </w:r>
+      <w:proofErr w:type="spellEnd"/>
+      <w:r>
+        <w:t xml:space="preserve">  commit</w:t>
+      </w:r>
+      <w:proofErr w:type="gramEnd"/>
+      <w:r>
+        <w:t xml:space="preserve"> version </w:t>
+      </w:r>
+      <w:proofErr w:type="spellStart"/>
+      <w:r>
+        <w:t>này</w:t>
+      </w:r>
+      <w:proofErr w:type="spellEnd"/>
+      <w:r>
+        <w:t xml:space="preserve"> </w:t>
+      </w:r>
+      <w:proofErr w:type="spellStart"/>
+      <w:r>
+        <w:t>và</w:t>
+      </w:r>
+      <w:proofErr w:type="spellEnd"/>
+      <w:r>
+        <w:t xml:space="preserve"> </w:t>
+      </w:r>
+      <w:proofErr w:type="spellStart"/>
+      <w:r>
+        <w:t>lưu</w:t>
+      </w:r>
+      <w:proofErr w:type="spellEnd"/>
+      <w:r>
+        <w:t xml:space="preserve"> </w:t>
+      </w:r>
+      <w:proofErr w:type="spellStart"/>
+      <w:r>
+        <w:t>vào</w:t>
+      </w:r>
+      <w:proofErr w:type="spellEnd"/>
+      <w:r>
+        <w:t xml:space="preserve"> CO2039</w:t>
       </w:r>
     </w:p>
-    <w:p/>
-    <w:p>
-      <w:r>
-        <w:t>B4: Vào github của nhóm</w:t>
-      </w:r>
-      <w:r>
-        <w:t>, clone</w:t>
-      </w:r>
-      <w:r>
-        <w:t xml:space="preserve"> tất cả</w:t>
-      </w:r>
-      <w:r>
-        <w:t xml:space="preserve"> các file/</w:t>
-      </w:r>
-      <w:r>
-        <w:t>thưmuc</w:t>
-      </w:r>
-      <w:r>
-        <w:t xml:space="preserve"> </w:t>
-      </w:r>
-      <w:r>
-        <w:t>được commit là “</w:t>
-      </w:r>
-      <w:r>
-        <w:t>update code đến thời điểm hiện tại (có thể là last version)</w:t>
-      </w:r>
-      <w:r>
-        <w:t>” trừ directory “src/com/example/” và lưu các file/directory đó vào thư mục CO2039 đã tạo ở bước 3.</w:t>
-      </w:r>
-    </w:p>
-    <w:p/>
-    <w:p>
-      <w:r>
-        <w:t>B5: Vào github của nhóm, clone</w:t>
-      </w:r>
-      <w:r>
-        <w:t xml:space="preserve"> thư mục</w:t>
-      </w:r>
-      <w:r>
-        <w:t xml:space="preserve"> assets được commit là “</w:t>
-      </w:r>
-      <w:r>
-        <w:t>chỉnh sửa nút tải ảnh trong wareshouse + thêm phần mô tả sản phẩm</w:t>
-      </w:r>
-      <w:r>
-        <w:t xml:space="preserve">” </w:t>
-      </w:r>
-      <w:r>
-        <w:t>và đó vào thư mục CO2039 đã tạo ở bước 3</w:t>
-      </w:r>
-      <w:r>
-        <w:t>.</w:t>
-      </w:r>
-    </w:p>
-    <w:p/>
-    <w:p>
-      <w:r>
-        <w:t>Thư mục CO2039 sau bước 5 như hình bên dưới</w:t>
-      </w:r>
-      <w:r>
-        <w:t>:</w:t>
-      </w:r>
-    </w:p>
-    <w:p/>
-    <w:p/>
-    <w:p/>
-    <w:p/>
     <w:p>
       <w:r>
         <w:lastRenderedPageBreak/>
         <w:drawing>
-          <wp:anchor distT="0" distB="0" distL="114300" distR="114300" simplePos="0" relativeHeight="251661312" behindDoc="0" locked="0" layoutInCell="1" allowOverlap="1" wp14:anchorId="794DBA47" wp14:editId="1F7DAAEE">
+          <wp:anchor distT="0" distB="0" distL="114300" distR="114300" simplePos="0" relativeHeight="251673600" behindDoc="0" locked="0" layoutInCell="1" allowOverlap="1" wp14:anchorId="3AE1B5CF" wp14:editId="2D12209F">
             <wp:simplePos x="0" y="0"/>
             <wp:positionH relativeFrom="column">
-              <wp:posOffset>701836</wp:posOffset>
+              <wp:posOffset>0</wp:posOffset>
             </wp:positionH>
             <wp:positionV relativeFrom="paragraph">
-              <wp:posOffset>402</wp:posOffset>
+              <wp:posOffset>3798570</wp:posOffset>
             </wp:positionV>
-            <wp:extent cx="4701540" cy="3725545"/>
-            <wp:effectExtent l="0" t="0" r="3810" b="8255"/>
+            <wp:extent cx="5943600" cy="4427855"/>
+            <wp:effectExtent l="0" t="0" r="0" b="0"/>
             <wp:wrapTight wrapText="bothSides">
               <wp:wrapPolygon edited="0">
                 <wp:start x="0" y="0"/>
-                <wp:lineTo x="0" y="21537"/>
-                <wp:lineTo x="21530" y="21537"/>
-                <wp:lineTo x="21530" y="0"/>
+                <wp:lineTo x="0" y="21467"/>
+                <wp:lineTo x="21531" y="21467"/>
+                <wp:lineTo x="21531" y="0"/>
                 <wp:lineTo x="0" y="0"/>
               </wp:wrapPolygon>
             </wp:wrapTight>
-            <wp:docPr id="2" name="Picture 2"/>
+            <wp:docPr id="8" name="Picture 8"/>
             <wp:cNvGraphicFramePr>
               <a:graphicFrameLocks xmlns:a="http://schemas.openxmlformats.org/drawingml/2006/main" noChangeAspect="1"/>
             </wp:cNvGraphicFramePr>
@@ -262,7 +654,7 @@
                   <pic:spPr>
                     <a:xfrm>
                       <a:off x="0" y="0"/>
-                      <a:ext cx="4701540" cy="3725545"/>
+                      <a:ext cx="5943600" cy="4427855"/>
                     </a:xfrm>
                     <a:prstGeom prst="rect">
                       <a:avLst/>
@@ -271,12 +663,6 @@
                 </pic:pic>
               </a:graphicData>
             </a:graphic>
-            <wp14:sizeRelH relativeFrom="margin">
-              <wp14:pctWidth>0</wp14:pctWidth>
-            </wp14:sizeRelH>
-            <wp14:sizeRelV relativeFrom="margin">
-              <wp14:pctHeight>0</wp14:pctHeight>
-            </wp14:sizeRelV>
           </wp:anchor>
         </w:drawing>
       </w:r>
@@ -294,16 +680,64 @@
     <w:p/>
     <w:p/>
     <w:p/>
-    <w:p/>
-    <w:p/>
-    <w:p/>
     <w:p>
-      <w:r>
-        <w:t>B7: vào lại thư mục Tomcat như ở B3</w:t>
+      <w:bookmarkStart w:id="0" w:name="_GoBack"/>
+      <w:bookmarkEnd w:id="0"/>
+    </w:p>
+    <w:p/>
+    <w:p/>
+    <w:p>
+      <w:r>
+        <w:t xml:space="preserve">B7: </w:t>
+      </w:r>
+      <w:proofErr w:type="spellStart"/>
+      <w:r>
+        <w:t>vào</w:t>
+      </w:r>
+      <w:proofErr w:type="spellEnd"/>
+      <w:r>
+        <w:t xml:space="preserve"> </w:t>
+      </w:r>
+      <w:proofErr w:type="spellStart"/>
+      <w:r>
+        <w:t>lại</w:t>
+      </w:r>
+      <w:proofErr w:type="spellEnd"/>
+      <w:r>
+        <w:t xml:space="preserve"> </w:t>
+      </w:r>
+      <w:proofErr w:type="spellStart"/>
+      <w:proofErr w:type="gramStart"/>
+      <w:r>
+        <w:t>thư</w:t>
+      </w:r>
+      <w:proofErr w:type="spellEnd"/>
+      <w:proofErr w:type="gramEnd"/>
+      <w:r>
+        <w:t xml:space="preserve"> </w:t>
+      </w:r>
+      <w:proofErr w:type="spellStart"/>
+      <w:r>
+        <w:t>mục</w:t>
+      </w:r>
+      <w:proofErr w:type="spellEnd"/>
+      <w:r>
+        <w:t xml:space="preserve"> Tomcat </w:t>
+      </w:r>
+      <w:proofErr w:type="spellStart"/>
+      <w:r>
+        <w:t>như</w:t>
+      </w:r>
+      <w:proofErr w:type="spellEnd"/>
+      <w:r>
+        <w:t xml:space="preserve"> ở B3</w:t>
       </w:r>
     </w:p>
     <w:p>
       <w:r>
+        <w:rPr>
+          <w:noProof/>
+        </w:rPr>
         <w:drawing>
           <wp:anchor distT="0" distB="0" distL="114300" distR="114300" simplePos="0" relativeHeight="251663360" behindDoc="0" locked="0" layoutInCell="1" allowOverlap="1" wp14:anchorId="2A5804C8" wp14:editId="0DBC38DD">
             <wp:simplePos x="0" y="0"/>
@@ -375,7 +809,91 @@
     <w:p/>
     <w:p>
       <w:r>
-        <w:t xml:space="preserve">-&gt; Vào thư mục lib. Tải các file trong link drive này về thư mục lib </w:t>
+        <w:t xml:space="preserve">-&gt; </w:t>
+      </w:r>
+      <w:proofErr w:type="spellStart"/>
+      <w:r>
+        <w:t>Vào</w:t>
+      </w:r>
+      <w:proofErr w:type="spellEnd"/>
+      <w:r>
+        <w:t xml:space="preserve"> </w:t>
+      </w:r>
+      <w:proofErr w:type="spellStart"/>
+      <w:proofErr w:type="gramStart"/>
+      <w:r>
+        <w:t>thư</w:t>
+      </w:r>
+      <w:proofErr w:type="spellEnd"/>
+      <w:proofErr w:type="gramEnd"/>
+      <w:r>
+        <w:t xml:space="preserve"> </w:t>
+      </w:r>
+      <w:proofErr w:type="spellStart"/>
+      <w:r>
+        <w:t>mục</w:t>
+      </w:r>
+      <w:proofErr w:type="spellEnd"/>
+      <w:r>
+        <w:t xml:space="preserve"> lib. </w:t>
+      </w:r>
+      <w:proofErr w:type="spellStart"/>
+      <w:r>
+        <w:t>Tải</w:t>
+      </w:r>
+      <w:proofErr w:type="spellEnd"/>
+      <w:r>
+        <w:t xml:space="preserve"> </w:t>
+      </w:r>
+      <w:proofErr w:type="spellStart"/>
+      <w:r>
+        <w:t>các</w:t>
+      </w:r>
+      <w:proofErr w:type="spellEnd"/>
+      <w:r>
+        <w:t xml:space="preserve"> file </w:t>
+      </w:r>
+      <w:proofErr w:type="spellStart"/>
+      <w:r>
+        <w:t>trong</w:t>
+      </w:r>
+      <w:proofErr w:type="spellEnd"/>
+      <w:r>
+        <w:t xml:space="preserve"> link drive </w:t>
+      </w:r>
+      <w:proofErr w:type="spellStart"/>
+      <w:r>
+        <w:t>này</w:t>
+      </w:r>
+      <w:proofErr w:type="spellEnd"/>
+      <w:r>
+        <w:t xml:space="preserve"> </w:t>
+      </w:r>
+      <w:proofErr w:type="spellStart"/>
+      <w:r>
+        <w:t>về</w:t>
+      </w:r>
+      <w:proofErr w:type="spellEnd"/>
+      <w:r>
+        <w:t xml:space="preserve"> </w:t>
+      </w:r>
+      <w:proofErr w:type="spellStart"/>
+      <w:proofErr w:type="gramStart"/>
+      <w:r>
+        <w:t>thư</w:t>
+      </w:r>
+      <w:proofErr w:type="spellEnd"/>
+      <w:proofErr w:type="gramEnd"/>
+      <w:r>
+        <w:t xml:space="preserve"> </w:t>
+      </w:r>
+      <w:proofErr w:type="spellStart"/>
+      <w:r>
+        <w:t>mục</w:t>
+      </w:r>
+      <w:proofErr w:type="spellEnd"/>
+      <w:r>
+        <w:t xml:space="preserve"> lib </w:t>
       </w:r>
       <w:hyperlink r:id="rId8" w:history="1">
         <w:r>
@@ -387,13 +905,29 @@
       </w:hyperlink>
     </w:p>
     <w:p>
-      <w:r>
-        <w:t xml:space="preserve">Như này </w:t>
+      <w:proofErr w:type="spellStart"/>
+      <w:r>
+        <w:t>Như</w:t>
+      </w:r>
+      <w:proofErr w:type="spellEnd"/>
+      <w:r>
+        <w:t xml:space="preserve"> </w:t>
+      </w:r>
+      <w:proofErr w:type="spellStart"/>
+      <w:r>
+        <w:t>này</w:t>
+      </w:r>
+      <w:proofErr w:type="spellEnd"/>
+      <w:r>
+        <w:t xml:space="preserve"> </w:t>
       </w:r>
     </w:p>
     <w:p/>
     <w:p>
       <w:r>
+        <w:rPr>
+          <w:noProof/>
+        </w:rPr>
         <w:drawing>
           <wp:anchor distT="0" distB="0" distL="114300" distR="114300" simplePos="0" relativeHeight="251665408" behindDoc="0" locked="0" layoutInCell="1" allowOverlap="1" wp14:anchorId="1C29477A" wp14:editId="1B056CD9">
             <wp:simplePos x="0" y="0"/>
@@ -465,14 +999,106 @@
     <w:p/>
     <w:p>
       <w:r>
-        <w:t>B7: Trở lại thư mục Tomcat. Vào thư mục bin. Double click file startup</w:t>
-      </w:r>
-      <w:r>
-        <w:t xml:space="preserve"> nó hiện ra này</w:t>
-      </w:r>
+        <w:t xml:space="preserve">B7: </w:t>
+      </w:r>
+      <w:proofErr w:type="spellStart"/>
+      <w:r>
+        <w:t>Trở</w:t>
+      </w:r>
+      <w:proofErr w:type="spellEnd"/>
+      <w:r>
+        <w:t xml:space="preserve"> </w:t>
+      </w:r>
+      <w:proofErr w:type="spellStart"/>
+      <w:r>
+        <w:t>lại</w:t>
+      </w:r>
+      <w:proofErr w:type="spellEnd"/>
+      <w:r>
+        <w:t xml:space="preserve"> </w:t>
+      </w:r>
+      <w:proofErr w:type="spellStart"/>
+      <w:proofErr w:type="gramStart"/>
+      <w:r>
+        <w:t>thư</w:t>
+      </w:r>
+      <w:proofErr w:type="spellEnd"/>
+      <w:proofErr w:type="gramEnd"/>
+      <w:r>
+        <w:t xml:space="preserve"> </w:t>
+      </w:r>
+      <w:proofErr w:type="spellStart"/>
+      <w:r>
+        <w:t>mục</w:t>
+      </w:r>
+      <w:proofErr w:type="spellEnd"/>
+      <w:r>
+        <w:t xml:space="preserve"> Tomcat. </w:t>
+      </w:r>
+      <w:proofErr w:type="spellStart"/>
+      <w:r>
+        <w:t>Vào</w:t>
+      </w:r>
+      <w:proofErr w:type="spellEnd"/>
+      <w:r>
+        <w:t xml:space="preserve"> </w:t>
+      </w:r>
+      <w:proofErr w:type="spellStart"/>
+      <w:proofErr w:type="gramStart"/>
+      <w:r>
+        <w:t>thư</w:t>
+      </w:r>
+      <w:proofErr w:type="spellEnd"/>
+      <w:proofErr w:type="gramEnd"/>
+      <w:r>
+        <w:t xml:space="preserve"> </w:t>
+      </w:r>
+      <w:proofErr w:type="spellStart"/>
+      <w:r>
+        <w:t>mục</w:t>
+      </w:r>
+      <w:proofErr w:type="spellEnd"/>
+      <w:r>
+        <w:t xml:space="preserve"> bin. Double click file startup</w:t>
+      </w:r>
+      <w:r>
+        <w:t xml:space="preserve"> </w:t>
+      </w:r>
+      <w:proofErr w:type="spellStart"/>
+      <w:r>
+        <w:t>nó</w:t>
+      </w:r>
+      <w:proofErr w:type="spellEnd"/>
+      <w:r>
+        <w:t xml:space="preserve"> </w:t>
+      </w:r>
+      <w:proofErr w:type="spellStart"/>
+      <w:r>
+        <w:t>hiện</w:t>
+      </w:r>
+      <w:proofErr w:type="spellEnd"/>
+      <w:r>
+        <w:t xml:space="preserve"> </w:t>
+      </w:r>
+      <w:proofErr w:type="spellStart"/>
+      <w:r>
+        <w:t>ra</w:t>
+      </w:r>
+      <w:proofErr w:type="spellEnd"/>
+      <w:r>
+        <w:t xml:space="preserve"> </w:t>
+      </w:r>
+      <w:proofErr w:type="spellStart"/>
+      <w:r>
+        <w:t>này</w:t>
+      </w:r>
+      <w:proofErr w:type="spellEnd"/>
     </w:p>
     <w:p>
       <w:r>
+        <w:rPr>
+          <w:noProof/>
+        </w:rPr>
         <w:drawing>
           <wp:anchor distT="0" distB="0" distL="114300" distR="114300" simplePos="0" relativeHeight="251667456" behindDoc="0" locked="0" layoutInCell="1" allowOverlap="1" wp14:anchorId="00785E21" wp14:editId="28F7706E">
             <wp:simplePos x="0" y="0"/>
@@ -529,18 +1155,43 @@
     <w:p/>
     <w:p>
       <w:r>
-        <w:t>B6: vào edge hoặ</w:t>
-      </w:r>
-      <w:r>
-        <w:t>c chrome</w:t>
-      </w:r>
+        <w:t xml:space="preserve">B6: </w:t>
+      </w:r>
+      <w:proofErr w:type="spellStart"/>
+      <w:proofErr w:type="gramStart"/>
+      <w:r>
+        <w:t>vào</w:t>
+      </w:r>
+      <w:proofErr w:type="spellEnd"/>
+      <w:r>
+        <w:t xml:space="preserve"> edge </w:t>
+      </w:r>
+      <w:proofErr w:type="spellStart"/>
+      <w:r>
+        <w:t>hoặ</w:t>
+      </w:r>
+      <w:r>
+        <w:t>c</w:t>
+      </w:r>
+      <w:proofErr w:type="spellEnd"/>
+      <w:r>
+        <w:t xml:space="preserve"> chrome</w:t>
+      </w:r>
+      <w:proofErr w:type="gramEnd"/>
     </w:p>
     <w:p>
       <w:r>
         <w:t xml:space="preserve">- </w:t>
       </w:r>
-      <w:r>
-        <w:t xml:space="preserve">nhập link: </w:t>
+      <w:proofErr w:type="spellStart"/>
+      <w:proofErr w:type="gramStart"/>
+      <w:r>
+        <w:t>nhập</w:t>
+      </w:r>
+      <w:proofErr w:type="spellEnd"/>
+      <w:proofErr w:type="gramEnd"/>
+      <w:r>
+        <w:t xml:space="preserve"> link: </w:t>
       </w:r>
       <w:hyperlink r:id="rId11" w:history="1">
         <w:r>
@@ -551,17 +1202,59 @@
         </w:r>
       </w:hyperlink>
       <w:r>
-        <w:t xml:space="preserve"> để thao tác </w:t>
-      </w:r>
-      <w:r>
-        <w:t xml:space="preserve">như </w:t>
-      </w:r>
-      <w:r>
-        <w:t>người dùng</w:t>
-      </w:r>
+        <w:t xml:space="preserve"> </w:t>
+      </w:r>
+      <w:proofErr w:type="spellStart"/>
+      <w:r>
+        <w:t>để</w:t>
+      </w:r>
+      <w:proofErr w:type="spellEnd"/>
+      <w:r>
+        <w:t xml:space="preserve"> </w:t>
+      </w:r>
+      <w:proofErr w:type="spellStart"/>
+      <w:r>
+        <w:t>thao</w:t>
+      </w:r>
+      <w:proofErr w:type="spellEnd"/>
+      <w:r>
+        <w:t xml:space="preserve"> </w:t>
+      </w:r>
+      <w:proofErr w:type="spellStart"/>
+      <w:r>
+        <w:t>tác</w:t>
+      </w:r>
+      <w:proofErr w:type="spellEnd"/>
+      <w:r>
+        <w:t xml:space="preserve"> </w:t>
+      </w:r>
+      <w:proofErr w:type="spellStart"/>
+      <w:r>
+        <w:t>như</w:t>
+      </w:r>
+      <w:proofErr w:type="spellEnd"/>
+      <w:r>
+        <w:t xml:space="preserve"> </w:t>
+      </w:r>
+      <w:proofErr w:type="spellStart"/>
+      <w:r>
+        <w:t>người</w:t>
+      </w:r>
+      <w:proofErr w:type="spellEnd"/>
+      <w:r>
+        <w:t xml:space="preserve"> </w:t>
+      </w:r>
+      <w:proofErr w:type="spellStart"/>
+      <w:r>
+        <w:t>dùng</w:t>
+      </w:r>
+      <w:proofErr w:type="spellEnd"/>
     </w:p>
     <w:p>
       <w:r>
+        <w:rPr>
+          <w:noProof/>
+        </w:rPr>
         <w:drawing>
           <wp:anchor distT="0" distB="0" distL="114300" distR="114300" simplePos="0" relativeHeight="251669504" behindDoc="0" locked="0" layoutInCell="1" allowOverlap="1" wp14:anchorId="7FEE1F59" wp14:editId="2EAE6C99">
             <wp:simplePos x="0" y="0"/>
@@ -618,8 +1311,15 @@
     <w:p/>
     <w:p/>
     <w:p>
-      <w:r>
-        <w:t xml:space="preserve">và </w:t>
+      <w:proofErr w:type="spellStart"/>
+      <w:proofErr w:type="gramStart"/>
+      <w:r>
+        <w:t>và</w:t>
+      </w:r>
+      <w:proofErr w:type="spellEnd"/>
+      <w:proofErr w:type="gramEnd"/>
+      <w:r>
+        <w:t xml:space="preserve"> </w:t>
       </w:r>
       <w:hyperlink r:id="rId13" w:history="1">
         <w:r>
@@ -630,11 +1330,59 @@
         </w:r>
       </w:hyperlink>
       <w:r>
-        <w:t xml:space="preserve"> để thao tác như quản lý</w:t>
-      </w:r>
+        <w:t xml:space="preserve"> </w:t>
+      </w:r>
+      <w:proofErr w:type="spellStart"/>
+      <w:r>
+        <w:t>để</w:t>
+      </w:r>
+      <w:proofErr w:type="spellEnd"/>
+      <w:r>
+        <w:t xml:space="preserve"> </w:t>
+      </w:r>
+      <w:proofErr w:type="spellStart"/>
+      <w:r>
+        <w:t>thao</w:t>
+      </w:r>
+      <w:proofErr w:type="spellEnd"/>
+      <w:r>
+        <w:t xml:space="preserve"> </w:t>
+      </w:r>
+      <w:proofErr w:type="spellStart"/>
+      <w:r>
+        <w:t>tác</w:t>
+      </w:r>
+      <w:proofErr w:type="spellEnd"/>
+      <w:r>
+        <w:t xml:space="preserve"> </w:t>
+      </w:r>
+      <w:proofErr w:type="spellStart"/>
+      <w:r>
+        <w:t>như</w:t>
+      </w:r>
+      <w:proofErr w:type="spellEnd"/>
+      <w:r>
+        <w:t xml:space="preserve"> </w:t>
+      </w:r>
+      <w:proofErr w:type="spellStart"/>
+      <w:r>
+        <w:t>quản</w:t>
+      </w:r>
+      <w:proofErr w:type="spellEnd"/>
+      <w:r>
+        <w:t xml:space="preserve"> </w:t>
+      </w:r>
+      <w:proofErr w:type="spellStart"/>
+      <w:r>
+        <w:t>lý</w:t>
+      </w:r>
+      <w:proofErr w:type="spellEnd"/>
     </w:p>
     <w:p>
       <w:r>
+        <w:rPr>
+          <w:noProof/>
+        </w:rPr>
         <w:drawing>
           <wp:anchor distT="0" distB="0" distL="114300" distR="114300" simplePos="0" relativeHeight="251671552" behindDoc="0" locked="0" layoutInCell="1" allowOverlap="1" wp14:anchorId="6F845C27" wp14:editId="160F3B6C">
             <wp:simplePos x="0" y="0"/>
@@ -690,22 +1438,200 @@
     </w:p>
     <w:p/>
     <w:p>
-      <w:r>
-        <w:t>Khi muốn dừng deploy thì tắt cái cửa sổ startup ban nãy.</w:t>
-      </w:r>
-      <w:r>
-        <w:t xml:space="preserve"> </w:t>
-      </w:r>
-      <w:r>
-        <w:t>Muốn deploy lại thì m</w:t>
-      </w:r>
-      <w:bookmarkStart w:id="0" w:name="_GoBack"/>
-      <w:bookmarkEnd w:id="0"/>
-      <w:r>
-        <w:t>ở lại cái startup trong thư mục bin để deploy lạ</w:t>
-      </w:r>
-      <w:r>
-        <w:t>i và nhớ load lại page.</w:t>
+      <w:proofErr w:type="spellStart"/>
+      <w:r>
+        <w:t>Khi</w:t>
+      </w:r>
+      <w:proofErr w:type="spellEnd"/>
+      <w:r>
+        <w:t xml:space="preserve"> </w:t>
+      </w:r>
+      <w:proofErr w:type="spellStart"/>
+      <w:r>
+        <w:t>muốn</w:t>
+      </w:r>
+      <w:proofErr w:type="spellEnd"/>
+      <w:r>
+        <w:t xml:space="preserve"> </w:t>
+      </w:r>
+      <w:proofErr w:type="spellStart"/>
+      <w:r>
+        <w:t>dừng</w:t>
+      </w:r>
+      <w:proofErr w:type="spellEnd"/>
+      <w:r>
+        <w:t xml:space="preserve"> deploy </w:t>
+      </w:r>
+      <w:proofErr w:type="spellStart"/>
+      <w:r>
+        <w:t>thì</w:t>
+      </w:r>
+      <w:proofErr w:type="spellEnd"/>
+      <w:r>
+        <w:t xml:space="preserve"> </w:t>
+      </w:r>
+      <w:proofErr w:type="spellStart"/>
+      <w:r>
+        <w:t>tắt</w:t>
+      </w:r>
+      <w:proofErr w:type="spellEnd"/>
+      <w:r>
+        <w:t xml:space="preserve"> </w:t>
+      </w:r>
+      <w:proofErr w:type="spellStart"/>
+      <w:r>
+        <w:t>cái</w:t>
+      </w:r>
+      <w:proofErr w:type="spellEnd"/>
+      <w:r>
+        <w:t xml:space="preserve"> </w:t>
+      </w:r>
+      <w:proofErr w:type="spellStart"/>
+      <w:r>
+        <w:t>cửa</w:t>
+      </w:r>
+      <w:proofErr w:type="spellEnd"/>
+      <w:r>
+        <w:t xml:space="preserve"> </w:t>
+      </w:r>
+      <w:proofErr w:type="spellStart"/>
+      <w:r>
+        <w:t>sổ</w:t>
+      </w:r>
+      <w:proofErr w:type="spellEnd"/>
+      <w:r>
+        <w:t xml:space="preserve"> startup ban </w:t>
+      </w:r>
+      <w:proofErr w:type="spellStart"/>
+      <w:r>
+        <w:t>nãy</w:t>
+      </w:r>
+      <w:proofErr w:type="spellEnd"/>
+      <w:r>
+        <w:t>.</w:t>
+      </w:r>
+      <w:r>
+        <w:t xml:space="preserve"> </w:t>
+      </w:r>
+      <w:proofErr w:type="spellStart"/>
+      <w:r>
+        <w:t>Muốn</w:t>
+      </w:r>
+      <w:proofErr w:type="spellEnd"/>
+      <w:r>
+        <w:t xml:space="preserve"> deploy </w:t>
+      </w:r>
+      <w:proofErr w:type="spellStart"/>
+      <w:r>
+        <w:t>lại</w:t>
+      </w:r>
+      <w:proofErr w:type="spellEnd"/>
+      <w:r>
+        <w:t xml:space="preserve"> </w:t>
+      </w:r>
+      <w:proofErr w:type="spellStart"/>
+      <w:r>
+        <w:t>thì</w:t>
+      </w:r>
+      <w:proofErr w:type="spellEnd"/>
+      <w:r>
+        <w:t xml:space="preserve"> </w:t>
+      </w:r>
+      <w:proofErr w:type="spellStart"/>
+      <w:r>
+        <w:t>m</w:t>
+      </w:r>
+      <w:r>
+        <w:t>ở</w:t>
+      </w:r>
+      <w:proofErr w:type="spellEnd"/>
+      <w:r>
+        <w:t xml:space="preserve"> </w:t>
+      </w:r>
+      <w:proofErr w:type="spellStart"/>
+      <w:r>
+        <w:t>lại</w:t>
+      </w:r>
+      <w:proofErr w:type="spellEnd"/>
+      <w:r>
+        <w:t xml:space="preserve"> </w:t>
+      </w:r>
+      <w:proofErr w:type="spellStart"/>
+      <w:r>
+        <w:t>cái</w:t>
+      </w:r>
+      <w:proofErr w:type="spellEnd"/>
+      <w:r>
+        <w:t xml:space="preserve"> startup </w:t>
+      </w:r>
+      <w:proofErr w:type="spellStart"/>
+      <w:r>
+        <w:t>trong</w:t>
+      </w:r>
+      <w:proofErr w:type="spellEnd"/>
+      <w:r>
+        <w:t xml:space="preserve"> </w:t>
+      </w:r>
+      <w:proofErr w:type="spellStart"/>
+      <w:proofErr w:type="gramStart"/>
+      <w:r>
+        <w:t>thư</w:t>
+      </w:r>
+      <w:proofErr w:type="spellEnd"/>
+      <w:proofErr w:type="gramEnd"/>
+      <w:r>
+        <w:t xml:space="preserve"> </w:t>
+      </w:r>
+      <w:proofErr w:type="spellStart"/>
+      <w:r>
+        <w:t>mục</w:t>
+      </w:r>
+      <w:proofErr w:type="spellEnd"/>
+      <w:r>
+        <w:t xml:space="preserve"> bin </w:t>
+      </w:r>
+      <w:proofErr w:type="spellStart"/>
+      <w:r>
+        <w:t>để</w:t>
+      </w:r>
+      <w:proofErr w:type="spellEnd"/>
+      <w:r>
+        <w:t xml:space="preserve"> deploy </w:t>
+      </w:r>
+      <w:proofErr w:type="spellStart"/>
+      <w:r>
+        <w:t>lạ</w:t>
+      </w:r>
+      <w:r>
+        <w:t>i</w:t>
+      </w:r>
+      <w:proofErr w:type="spellEnd"/>
+      <w:r>
+        <w:t xml:space="preserve"> </w:t>
+      </w:r>
+      <w:proofErr w:type="spellStart"/>
+      <w:r>
+        <w:t>và</w:t>
+      </w:r>
+      <w:proofErr w:type="spellEnd"/>
+      <w:r>
+        <w:t xml:space="preserve"> </w:t>
+      </w:r>
+      <w:proofErr w:type="spellStart"/>
+      <w:r>
+        <w:t>nhớ</w:t>
+      </w:r>
+      <w:proofErr w:type="spellEnd"/>
+      <w:r>
+        <w:t xml:space="preserve"> load </w:t>
+      </w:r>
+      <w:proofErr w:type="spellStart"/>
+      <w:r>
+        <w:t>lại</w:t>
+      </w:r>
+      <w:proofErr w:type="spellEnd"/>
+      <w:r>
+        <w:t xml:space="preserve"> page.</w:t>
       </w:r>
     </w:p>
     <w:p>
@@ -714,28 +1640,253 @@
       </w:r>
     </w:p>
     <w:p>
-      <w:r>
-        <w:t>1.CÒN NHIỀU CHỨC NĂNG CHƯA ĐƯỢC HIENEJn thực</w:t>
-      </w:r>
+      <w:proofErr w:type="gramStart"/>
+      <w:r>
+        <w:t>1.CÒN</w:t>
+      </w:r>
+      <w:proofErr w:type="gramEnd"/>
+      <w:r>
+        <w:t xml:space="preserve"> NHIỀU CHỨC NĂNG CHƯA ĐƯỢC </w:t>
+      </w:r>
+      <w:proofErr w:type="spellStart"/>
+      <w:r>
+        <w:t>HIENEJn</w:t>
+      </w:r>
+      <w:proofErr w:type="spellEnd"/>
+      <w:r>
+        <w:t xml:space="preserve"> </w:t>
+      </w:r>
+      <w:proofErr w:type="spellStart"/>
+      <w:r>
+        <w:t>thực</w:t>
+      </w:r>
+      <w:proofErr w:type="spellEnd"/>
     </w:p>
     <w:p>
       <w:r>
-        <w:t>2. Các</w:t>
-      </w:r>
-      <w:r>
-        <w:t xml:space="preserve"> thao tác </w:t>
-      </w:r>
-      <w:r>
-        <w:t xml:space="preserve">với </w:t>
+        <w:t xml:space="preserve">2. </w:t>
+      </w:r>
+      <w:proofErr w:type="spellStart"/>
+      <w:r>
+        <w:t>Các</w:t>
+      </w:r>
+      <w:proofErr w:type="spellEnd"/>
+      <w:r>
+        <w:t xml:space="preserve"> </w:t>
+      </w:r>
+      <w:proofErr w:type="spellStart"/>
+      <w:r>
+        <w:t>thao</w:t>
+      </w:r>
+      <w:proofErr w:type="spellEnd"/>
+      <w:r>
+        <w:t xml:space="preserve"> </w:t>
+      </w:r>
+      <w:proofErr w:type="spellStart"/>
+      <w:r>
+        <w:t>tác</w:t>
+      </w:r>
+      <w:proofErr w:type="spellEnd"/>
+      <w:r>
+        <w:t xml:space="preserve"> </w:t>
+      </w:r>
+      <w:proofErr w:type="spellStart"/>
+      <w:r>
+        <w:t>với</w:t>
+      </w:r>
+      <w:proofErr w:type="spellEnd"/>
+      <w:r>
+        <w:t xml:space="preserve"> </w:t>
       </w:r>
       <w:r>
         <w:t xml:space="preserve">web </w:t>
       </w:r>
-      <w:r>
-        <w:t xml:space="preserve">chỉ lưu lại trong phiên deploy hiện tại </w:t>
-      </w:r>
-      <w:r>
-        <w:t>(ví dụ mình đã tạo tài khoản thì ở lần deploy sau tài khoản đó không tồn tại)</w:t>
+      <w:proofErr w:type="spellStart"/>
+      <w:r>
+        <w:t>chỉ</w:t>
+      </w:r>
+      <w:proofErr w:type="spellEnd"/>
+      <w:r>
+        <w:t xml:space="preserve"> </w:t>
+      </w:r>
+      <w:proofErr w:type="spellStart"/>
+      <w:r>
+        <w:t>lưu</w:t>
+      </w:r>
+      <w:proofErr w:type="spellEnd"/>
+      <w:r>
+        <w:t xml:space="preserve"> </w:t>
+      </w:r>
+      <w:proofErr w:type="spellStart"/>
+      <w:r>
+        <w:t>lại</w:t>
+      </w:r>
+      <w:proofErr w:type="spellEnd"/>
+      <w:r>
+        <w:t xml:space="preserve"> </w:t>
+      </w:r>
+      <w:proofErr w:type="spellStart"/>
+      <w:r>
+        <w:t>trong</w:t>
+      </w:r>
+      <w:proofErr w:type="spellEnd"/>
+      <w:r>
+        <w:t xml:space="preserve"> </w:t>
+      </w:r>
+      <w:proofErr w:type="spellStart"/>
+      <w:r>
+        <w:t>phiên</w:t>
+      </w:r>
+      <w:proofErr w:type="spellEnd"/>
+      <w:r>
+        <w:t xml:space="preserve"> deploy </w:t>
+      </w:r>
+      <w:proofErr w:type="spellStart"/>
+      <w:r>
+        <w:t>hiện</w:t>
+      </w:r>
+      <w:proofErr w:type="spellEnd"/>
+      <w:r>
+        <w:t xml:space="preserve"> </w:t>
+      </w:r>
+      <w:proofErr w:type="spellStart"/>
+      <w:r>
+        <w:t>tại</w:t>
+      </w:r>
+      <w:proofErr w:type="spellEnd"/>
+      <w:r>
+        <w:t xml:space="preserve"> </w:t>
+      </w:r>
+      <w:r>
+        <w:t>(</w:t>
+      </w:r>
+      <w:proofErr w:type="spellStart"/>
+      <w:r>
+        <w:t>ví</w:t>
+      </w:r>
+      <w:proofErr w:type="spellEnd"/>
+      <w:r>
+        <w:t xml:space="preserve"> </w:t>
+      </w:r>
+      <w:proofErr w:type="spellStart"/>
+      <w:r>
+        <w:t>dụ</w:t>
+      </w:r>
+      <w:proofErr w:type="spellEnd"/>
+      <w:r>
+        <w:t xml:space="preserve"> </w:t>
+      </w:r>
+      <w:proofErr w:type="spellStart"/>
+      <w:r>
+        <w:t>mình</w:t>
+      </w:r>
+      <w:proofErr w:type="spellEnd"/>
+      <w:r>
+        <w:t xml:space="preserve"> </w:t>
+      </w:r>
+      <w:proofErr w:type="spellStart"/>
+      <w:r>
+        <w:t>đã</w:t>
+      </w:r>
+      <w:proofErr w:type="spellEnd"/>
+      <w:r>
+        <w:t xml:space="preserve"> </w:t>
+      </w:r>
+      <w:proofErr w:type="spellStart"/>
+      <w:r>
+        <w:t>tạo</w:t>
+      </w:r>
+      <w:proofErr w:type="spellEnd"/>
+      <w:r>
+        <w:t xml:space="preserve"> </w:t>
+      </w:r>
+      <w:proofErr w:type="spellStart"/>
+      <w:r>
+        <w:t>tài</w:t>
+      </w:r>
+      <w:proofErr w:type="spellEnd"/>
+      <w:r>
+        <w:t xml:space="preserve"> </w:t>
+      </w:r>
+      <w:proofErr w:type="spellStart"/>
+      <w:r>
+        <w:t>khoản</w:t>
+      </w:r>
+      <w:proofErr w:type="spellEnd"/>
+      <w:r>
+        <w:t xml:space="preserve"> </w:t>
+      </w:r>
+      <w:proofErr w:type="spellStart"/>
+      <w:r>
+        <w:t>thì</w:t>
+      </w:r>
+      <w:proofErr w:type="spellEnd"/>
+      <w:r>
+        <w:t xml:space="preserve"> ở </w:t>
+      </w:r>
+      <w:proofErr w:type="spellStart"/>
+      <w:r>
+        <w:t>lần</w:t>
+      </w:r>
+      <w:proofErr w:type="spellEnd"/>
+      <w:r>
+        <w:t xml:space="preserve"> deploy </w:t>
+      </w:r>
+      <w:proofErr w:type="spellStart"/>
+      <w:r>
+        <w:t>sau</w:t>
+      </w:r>
+      <w:proofErr w:type="spellEnd"/>
+      <w:r>
+        <w:t xml:space="preserve"> </w:t>
+      </w:r>
+      <w:proofErr w:type="spellStart"/>
+      <w:r>
+        <w:t>tài</w:t>
+      </w:r>
+      <w:proofErr w:type="spellEnd"/>
+      <w:r>
+        <w:t xml:space="preserve"> </w:t>
+      </w:r>
+      <w:proofErr w:type="spellStart"/>
+      <w:r>
+        <w:t>khoản</w:t>
+      </w:r>
+      <w:proofErr w:type="spellEnd"/>
+      <w:r>
+        <w:t xml:space="preserve"> </w:t>
+      </w:r>
+      <w:proofErr w:type="spellStart"/>
+      <w:r>
+        <w:t>đó</w:t>
+      </w:r>
+      <w:proofErr w:type="spellEnd"/>
+      <w:r>
+        <w:t xml:space="preserve"> </w:t>
+      </w:r>
+      <w:proofErr w:type="spellStart"/>
+      <w:r>
+        <w:t>không</w:t>
+      </w:r>
+      <w:proofErr w:type="spellEnd"/>
+      <w:r>
+        <w:t xml:space="preserve"> </w:t>
+      </w:r>
+      <w:proofErr w:type="spellStart"/>
+      <w:r>
+        <w:t>tồn</w:t>
+      </w:r>
+      <w:proofErr w:type="spellEnd"/>
+      <w:r>
+        <w:t xml:space="preserve"> </w:t>
+      </w:r>
+      <w:proofErr w:type="spellStart"/>
+      <w:r>
+        <w:t>tại</w:t>
+      </w:r>
+      <w:proofErr w:type="spellEnd"/>
+      <w:r>
+        <w:t>)</w:t>
       </w:r>
     </w:p>
     <w:sectPr>
@@ -1145,6 +2296,7 @@
   <w:style w:type="character" w:default="1" w:styleId="DefaultParagraphFont">
     <w:name w:val="Default Paragraph Font"/>
     <w:uiPriority w:val="1"/>
+    <w:semiHidden/>
     <w:unhideWhenUsed/>
   </w:style>
   <w:style w:type="table" w:default="1" w:styleId="TableNormal">

</xml_diff>